<commit_message>
xong bao cao entry
</commit_message>
<xml_diff>
--- a/Báo cáo.docx
+++ b/Báo cáo.docx
@@ -1,6 +1,6 @@
 
 <file path=word/document.xml><?xml version="1.0" encoding="utf-8"?>
-<w:document xmlns:wpc="http://schemas.microsoft.com/office/word/2010/wordprocessingCanvas" xmlns:cx="http://schemas.microsoft.com/office/drawing/2014/chartex" xmlns:mc="http://schemas.openxmlformats.org/markup-compatibility/2006" xmlns:o="urn:schemas-microsoft-com:office:office" xmlns:r="http://schemas.openxmlformats.org/officeDocument/2006/relationships" xmlns:m="http://schemas.openxmlformats.org/officeDocument/2006/math" xmlns:v="urn:schemas-microsoft-com:vml" xmlns:wp14="http://schemas.microsoft.com/office/word/2010/wordprocessingDrawing" xmlns:wp="http://schemas.openxmlformats.org/drawingml/2006/wordprocessingDrawing" xmlns:w10="urn:schemas-microsoft-com:office:word" xmlns:w="http://schemas.openxmlformats.org/wordprocessingml/2006/main" xmlns:w14="http://schemas.microsoft.com/office/word/2010/wordml" xmlns:w15="http://schemas.microsoft.com/office/word/2012/wordml" xmlns:w16se="http://schemas.microsoft.com/office/word/2015/wordml/symex" xmlns:wpg="http://schemas.microsoft.com/office/word/2010/wordprocessingGroup" xmlns:wpi="http://schemas.microsoft.com/office/word/2010/wordprocessingInk" xmlns:wne="http://schemas.microsoft.com/office/word/2006/wordml" xmlns:wps="http://schemas.microsoft.com/office/word/2010/wordprocessingShape" mc:Ignorable="w14 w15 w16se wp14">
+<w:document xmlns:wpc="http://schemas.microsoft.com/office/word/2010/wordprocessingCanvas" xmlns:cx="http://schemas.microsoft.com/office/drawing/2014/chartex" xmlns:cx1="http://schemas.microsoft.com/office/drawing/2015/9/8/chartex" xmlns:cx2="http://schemas.microsoft.com/office/drawing/2015/10/21/chartex" xmlns:cx3="http://schemas.microsoft.com/office/drawing/2016/5/9/chartex" xmlns:cx4="http://schemas.microsoft.com/office/drawing/2016/5/10/chartex" xmlns:cx5="http://schemas.microsoft.com/office/drawing/2016/5/11/chartex" xmlns:cx6="http://schemas.microsoft.com/office/drawing/2016/5/12/chartex" xmlns:cx7="http://schemas.microsoft.com/office/drawing/2016/5/13/chartex" xmlns:cx8="http://schemas.microsoft.com/office/drawing/2016/5/14/chartex" xmlns:mc="http://schemas.openxmlformats.org/markup-compatibility/2006" xmlns:aink="http://schemas.microsoft.com/office/drawing/2016/ink" xmlns:am3d="http://schemas.microsoft.com/office/drawing/2017/model3d" xmlns:o="urn:schemas-microsoft-com:office:office" xmlns:oel="http://schemas.microsoft.com/office/2019/extlst" xmlns:r="http://schemas.openxmlformats.org/officeDocument/2006/relationships" xmlns:m="http://schemas.openxmlformats.org/officeDocument/2006/math" xmlns:v="urn:schemas-microsoft-com:vml" xmlns:wp14="http://schemas.microsoft.com/office/word/2010/wordprocessingDrawing" xmlns:wp="http://schemas.openxmlformats.org/drawingml/2006/wordprocessingDrawing" xmlns:w10="urn:schemas-microsoft-com:office:word" xmlns:w="http://schemas.openxmlformats.org/wordprocessingml/2006/main" xmlns:w14="http://schemas.microsoft.com/office/word/2010/wordml" xmlns:w15="http://schemas.microsoft.com/office/word/2012/wordml" xmlns:w16cex="http://schemas.microsoft.com/office/word/2018/wordml/cex" xmlns:w16cid="http://schemas.microsoft.com/office/word/2016/wordml/cid" xmlns:w16="http://schemas.microsoft.com/office/word/2018/wordml" xmlns:w16sdtdh="http://schemas.microsoft.com/office/word/2020/wordml/sdtdatahash" xmlns:w16se="http://schemas.microsoft.com/office/word/2015/wordml/symex" xmlns:wpg="http://schemas.microsoft.com/office/word/2010/wordprocessingGroup" xmlns:wpi="http://schemas.microsoft.com/office/word/2010/wordprocessingInk" xmlns:wne="http://schemas.microsoft.com/office/word/2006/wordml" xmlns:wps="http://schemas.microsoft.com/office/word/2010/wordprocessingShape" mc:Ignorable="w14 w15 w16se w16cid w16 w16cex w16sdtdh wp14">
   <w:body>
     <w:p>
       <w:pPr>
@@ -119,7 +119,7 @@
           <w:highlight w:val="lightGray"/>
         </w:rPr>
         <w:drawing>
-          <wp:inline distT="0" distB="0" distL="0" distR="0" wp14:anchorId="3B7D646A" wp14:editId="5482137E">
+          <wp:inline distT="0" distB="0" distL="0" distR="0" wp14:anchorId="5C6BA57C" wp14:editId="28B865BB">
             <wp:extent cx="1737360" cy="1737360"/>
             <wp:effectExtent l="0" t="0" r="0" b="0"/>
             <wp:docPr id="3" name="Hình ảnh 2" descr="Logo&#10;&#10;Description automatically generated with medium confidence"/>
@@ -3195,65 +3195,63 @@
       <w:r>
         <w:br w:type="page"/>
       </w:r>
-      <w:bookmarkStart w:id="1" w:name="_GoBack"/>
-      <w:bookmarkEnd w:id="1"/>
     </w:p>
     <w:p>
       <w:pPr>
         <w:pStyle w:val="Heading1"/>
       </w:pPr>
-      <w:bookmarkStart w:id="2" w:name="_Toc161044034"/>
+      <w:bookmarkStart w:id="1" w:name="_Toc161044034"/>
       <w:r>
         <w:lastRenderedPageBreak/>
         <w:t>Môi trường làm việc</w:t>
       </w:r>
+      <w:bookmarkEnd w:id="1"/>
+    </w:p>
+    <w:p>
+      <w:pPr>
+        <w:pStyle w:val="Heading2"/>
+      </w:pPr>
+      <w:bookmarkStart w:id="2" w:name="_Toc161044035"/>
+      <w:r>
+        <w:t>Môi trường làm việc:</w:t>
+      </w:r>
       <w:bookmarkEnd w:id="2"/>
     </w:p>
     <w:p>
       <w:pPr>
+        <w:ind w:firstLine="720"/>
+      </w:pPr>
+      <w:r>
+        <w:t>Visual Studio Code</w:t>
+      </w:r>
+    </w:p>
+    <w:p>
+      <w:pPr>
         <w:pStyle w:val="Heading2"/>
       </w:pPr>
-      <w:bookmarkStart w:id="3" w:name="_Toc161044035"/>
-      <w:r>
-        <w:t>Môi trường làm việc:</w:t>
+      <w:bookmarkStart w:id="3" w:name="_Toc161044036"/>
+      <w:r>
+        <w:t>Ngôn ngữ:</w:t>
       </w:r>
       <w:bookmarkEnd w:id="3"/>
     </w:p>
     <w:p>
       <w:pPr>
-        <w:ind w:firstLine="720"/>
-      </w:pPr>
-      <w:r>
-        <w:t>Visual Studio Code</w:t>
-      </w:r>
-    </w:p>
-    <w:p>
-      <w:pPr>
-        <w:pStyle w:val="Heading2"/>
-      </w:pPr>
-      <w:bookmarkStart w:id="4" w:name="_Toc161044036"/>
-      <w:r>
-        <w:t>Ngôn ngữ:</w:t>
+        <w:ind w:left="720"/>
+      </w:pPr>
+      <w:r>
+        <w:t>C++</w:t>
+      </w:r>
+    </w:p>
+    <w:p>
+      <w:pPr>
+        <w:pStyle w:val="Heading1"/>
+      </w:pPr>
+      <w:bookmarkStart w:id="4" w:name="_Toc161044037"/>
+      <w:r>
+        <w:t>Danh sách file trong source code</w:t>
       </w:r>
       <w:bookmarkEnd w:id="4"/>
-    </w:p>
-    <w:p>
-      <w:pPr>
-        <w:ind w:left="720"/>
-      </w:pPr>
-      <w:r>
-        <w:t>C++</w:t>
-      </w:r>
-    </w:p>
-    <w:p>
-      <w:pPr>
-        <w:pStyle w:val="Heading1"/>
-      </w:pPr>
-      <w:bookmarkStart w:id="5" w:name="_Toc161044037"/>
-      <w:r>
-        <w:t>Danh sách file trong source code</w:t>
-      </w:r>
-      <w:bookmarkEnd w:id="5"/>
     </w:p>
     <w:p>
       <w:pPr>
@@ -3307,7 +3305,7 @@
       <w:pPr>
         <w:pStyle w:val="Heading1"/>
       </w:pPr>
-      <w:bookmarkStart w:id="6" w:name="_Toc161044038"/>
+      <w:bookmarkStart w:id="5" w:name="_Toc161044038"/>
       <w:r>
         <w:t>Phân tích</w:t>
       </w:r>
@@ -3317,7 +3315,7 @@
       <w:r>
         <w:t xml:space="preserve"> source code</w:t>
       </w:r>
-      <w:bookmarkEnd w:id="6"/>
+      <w:bookmarkEnd w:id="5"/>
     </w:p>
     <w:p>
       <w:pPr>
@@ -3327,18 +3325,18 @@
           <w:numId w:val="7"/>
         </w:numPr>
       </w:pPr>
-      <w:bookmarkStart w:id="7" w:name="_Toc161044039"/>
+      <w:bookmarkStart w:id="6" w:name="_Toc161044039"/>
       <w:r>
         <w:t>fatTable.h + fatTable.cpp</w:t>
       </w:r>
-      <w:bookmarkEnd w:id="7"/>
+      <w:bookmarkEnd w:id="6"/>
     </w:p>
     <w:p>
       <w:pPr>
         <w:jc w:val="center"/>
       </w:pPr>
       <w:r>
-        <w:pict>
+        <w:pict w14:anchorId="45238F0D">
           <v:shapetype id="_x0000_t75" coordsize="21600,21600" o:spt="75" o:preferrelative="t" path="m@4@5l@4@11@9@11@9@5xe" filled="f" stroked="f">
             <v:stroke joinstyle="miter"/>
             <v:formulas>
@@ -3358,7 +3356,7 @@
             <v:path o:extrusionok="f" gradientshapeok="t" o:connecttype="rect"/>
             <o:lock v:ext="edit" aspectratio="t"/>
           </v:shapetype>
-          <v:shape id="_x0000_i1025" type="#_x0000_t75" style="width:496.2pt;height:213.6pt">
+          <v:shape id="_x0000_i1025" type="#_x0000_t75" style="width:496.35pt;height:213.7pt">
             <v:imagedata r:id="rId7" o:title="code" croptop="3614f" cropbottom="3449f" cropleft="1357f" cropright="1735f"/>
           </v:shape>
         </w:pict>
@@ -3392,20 +3390,20 @@
       <w:pPr>
         <w:pStyle w:val="Heading3"/>
       </w:pPr>
-      <w:bookmarkStart w:id="8" w:name="_Toc161044040"/>
+      <w:bookmarkStart w:id="7" w:name="_Toc161044040"/>
       <w:r>
         <w:lastRenderedPageBreak/>
         <w:t>Constructor</w:t>
       </w:r>
-      <w:bookmarkEnd w:id="8"/>
+      <w:bookmarkEnd w:id="7"/>
     </w:p>
     <w:p>
       <w:pPr>
         <w:jc w:val="center"/>
       </w:pPr>
       <w:r>
-        <w:pict>
-          <v:shape id="_x0000_i1026" type="#_x0000_t75" style="width:486.6pt;height:239.4pt">
+        <w:pict w14:anchorId="0033B095">
+          <v:shape id="_x0000_i1026" type="#_x0000_t75" style="width:487.15pt;height:239pt">
             <v:imagedata r:id="rId8" o:title="code" croptop="3625f" cropbottom="4060f" cropleft="2262f" cropright="2112f"/>
           </v:shape>
         </w:pict>
@@ -3499,11 +3497,11 @@
       <w:pPr>
         <w:pStyle w:val="Heading3"/>
       </w:pPr>
-      <w:bookmarkStart w:id="9" w:name="_Toc161044041"/>
+      <w:bookmarkStart w:id="8" w:name="_Toc161044041"/>
       <w:r>
         <w:t>Operator =</w:t>
       </w:r>
-      <w:bookmarkEnd w:id="9"/>
+      <w:bookmarkEnd w:id="8"/>
       <w:r>
         <w:t xml:space="preserve"> </w:t>
       </w:r>
@@ -3527,20 +3525,20 @@
       <w:pPr>
         <w:pStyle w:val="Heading3"/>
       </w:pPr>
-      <w:bookmarkStart w:id="10" w:name="_Toc161044042"/>
+      <w:bookmarkStart w:id="9" w:name="_Toc161044042"/>
       <w:r>
         <w:lastRenderedPageBreak/>
         <w:t>getClusters:</w:t>
       </w:r>
-      <w:bookmarkEnd w:id="10"/>
+      <w:bookmarkEnd w:id="9"/>
     </w:p>
     <w:p>
       <w:pPr>
         <w:jc w:val="center"/>
       </w:pPr>
       <w:r>
-        <w:pict>
-          <v:shape id="_x0000_i1027" type="#_x0000_t75" style="width:522pt;height:342pt">
+        <w:pict w14:anchorId="5A09E2D9">
+          <v:shape id="_x0000_i1027" type="#_x0000_t75" style="width:521.6pt;height:341.6pt">
             <v:imagedata r:id="rId9" o:title="code"/>
           </v:shape>
         </w:pict>
@@ -3562,11 +3560,11 @@
       <w:pPr>
         <w:pStyle w:val="Heading3"/>
       </w:pPr>
-      <w:bookmarkStart w:id="11" w:name="_Toc161044043"/>
+      <w:bookmarkStart w:id="10" w:name="_Toc161044043"/>
       <w:r>
         <w:t>listClustersOfEntry</w:t>
       </w:r>
-      <w:bookmarkEnd w:id="11"/>
+      <w:bookmarkEnd w:id="10"/>
     </w:p>
     <w:p>
       <w:pPr>
@@ -3585,11 +3583,11 @@
       <w:pPr>
         <w:pStyle w:val="Heading2"/>
       </w:pPr>
-      <w:bookmarkStart w:id="12" w:name="_Toc161044044"/>
+      <w:bookmarkStart w:id="11" w:name="_Toc161044044"/>
       <w:r>
         <w:t>headerAttribute.h + headerAttribute.cpp</w:t>
       </w:r>
-      <w:bookmarkEnd w:id="12"/>
+      <w:bookmarkEnd w:id="11"/>
     </w:p>
     <w:p>
       <w:pPr>
@@ -3602,6 +3600,12 @@
       <w:r>
         <w:t>Chứa class NTFSAttributeHeader, tượng trung cho header của các attribute trong MFT entry</w:t>
       </w:r>
+      <w:r>
+        <w:tab/>
+      </w:r>
+      <w:r>
+        <w:tab/>
+      </w:r>
     </w:p>
     <w:p>
       <w:pPr>
@@ -3609,8 +3613,8 @@
       </w:pPr>
       <w:r>
         <w:lastRenderedPageBreak/>
-        <w:pict>
-          <v:shape id="_x0000_i1035" type="#_x0000_t75" style="width:455.4pt;height:681pt">
+        <w:pict w14:anchorId="48508ACE">
+          <v:shape id="_x0000_i1028" type="#_x0000_t75" style="width:455pt;height:680.95pt">
             <v:imagedata r:id="rId10" o:title="code" croptop="1749f" cropbottom="1749f" cropleft="2392f" cropright="2631f"/>
           </v:shape>
         </w:pict>
@@ -3650,13 +3654,7 @@
         </w:numPr>
       </w:pPr>
       <w:r>
-        <w:t>Type ID - Mã loạ</w:t>
-      </w:r>
-      <w:r>
-        <w:t>i của attribute</w:t>
-      </w:r>
-      <w:r>
-        <w:t>.</w:t>
+        <w:t>Type ID - Mã loại của attribute.</w:t>
       </w:r>
     </w:p>
     <w:p>
@@ -3680,10 +3678,7 @@
         </w:numPr>
       </w:pPr>
       <w:r>
-        <w:t>Flag non-resident - Cờ báo loại tệp tin: 1 byte 0x008 báo hiệu loại nội dung</w:t>
-      </w:r>
-      <w:r>
-        <w:t xml:space="preserve"> là non-resident hay resident.</w:t>
+        <w:t>Flag non-resident - Cờ báo loại tệp tin: 1 byte 0x008 báo hiệu loại nội dung là non-resident hay resident.</w:t>
       </w:r>
     </w:p>
     <w:p>
@@ -3754,16 +3749,16 @@
           <w:numId w:val="22"/>
         </w:numPr>
       </w:pPr>
-      <w:bookmarkStart w:id="13" w:name="_Toc161044045"/>
+      <w:bookmarkStart w:id="12" w:name="_Toc161044045"/>
       <w:r>
         <w:t>Constructor</w:t>
       </w:r>
-      <w:bookmarkEnd w:id="13"/>
-    </w:p>
-    <w:p>
-      <w:r>
-        <w:pict>
-          <v:shape id="_x0000_i1040" type="#_x0000_t75" style="width:522pt;height:147pt">
+      <w:bookmarkEnd w:id="12"/>
+    </w:p>
+    <w:p>
+      <w:r>
+        <w:pict w14:anchorId="54E9DF3F">
+          <v:shape id="_x0000_i1029" type="#_x0000_t75" style="width:521.6pt;height:147.05pt">
             <v:imagedata r:id="rId11" o:title="code"/>
           </v:shape>
         </w:pict>
@@ -3805,25 +3800,7 @@
         </w:numPr>
       </w:pPr>
       <w:r>
-        <w:t>this-&gt;typeID: Đọc 4 byte đầu tiên từ vector header, chuyển đổi thành dạng little-endian và sau đó chuyển đổi từ hệ thập</w:t>
-      </w:r>
-      <w:r>
-        <w:t xml:space="preserve"> lục</w:t>
-      </w:r>
-      <w:r>
-        <w:t xml:space="preserve"> phân sang thập phân để lưu trữ </w:t>
-      </w:r>
-      <w:r>
-        <w:t>type</w:t>
-      </w:r>
-      <w:r>
-        <w:t xml:space="preserve"> ID của </w:t>
-      </w:r>
-      <w:r>
-        <w:t>attribute</w:t>
-      </w:r>
-      <w:r>
-        <w:t>.</w:t>
+        <w:t>this-&gt;typeID: Đọc 4 byte đầu tiên từ vector header, chuyển đổi thành dạng little-endian và sau đó chuyển đổi từ hệ thập lục phân sang thập phân để lưu trữ type ID của attribute.</w:t>
       </w:r>
     </w:p>
     <w:p>
@@ -3835,19 +3812,7 @@
         </w:numPr>
       </w:pPr>
       <w:r>
-        <w:t>this-&gt;attributeSize: Đọc 4 byte tiếp theo từ vector header, chuyển đổi thành dạng little-endian và sau đó chuyển đổi từ hệ thập</w:t>
-      </w:r>
-      <w:r>
-        <w:t xml:space="preserve"> lục</w:t>
-      </w:r>
-      <w:r>
-        <w:t xml:space="preserve"> phân sang thập phân để lưu trữ kích thước của </w:t>
-      </w:r>
-      <w:r>
-        <w:t>attribute</w:t>
-      </w:r>
-      <w:r>
-        <w:t>.</w:t>
+        <w:t>this-&gt;attributeSize: Đọc 4 byte tiếp theo từ vector header, chuyển đổi thành dạng little-endian và sau đó chuyển đổi từ hệ thập lục phân sang thập phân để lưu trữ kích thước của attribute.</w:t>
       </w:r>
     </w:p>
     <w:p>
@@ -3859,13 +3824,7 @@
         </w:numPr>
       </w:pPr>
       <w:r>
-        <w:t>this-&gt;flagNonResident: Đọc byte tiếp theo từ vector header và chuyển đổi từ hệ thập lục phân sang thập phân để lưu trữ</w:t>
-      </w:r>
-      <w:r>
-        <w:t xml:space="preserve"> giá trị cờ báo non-resident</w:t>
-      </w:r>
-      <w:r>
-        <w:t>.</w:t>
+        <w:t>this-&gt;flagNonResident: Đọc byte tiếp theo từ vector header và chuyển đổi từ hệ thập lục phân sang thập phân để lưu trữ giá trị cờ báo non-resident.</w:t>
       </w:r>
     </w:p>
     <w:p>
@@ -3877,13 +3836,7 @@
         </w:numPr>
       </w:pPr>
       <w:r>
-        <w:t>this-&gt;nameLength: Đọc byte tiếp theo từ vector header và chuyển đổi từ hệ thập lục phân sang thập phân để lưu trữ độ dài củ</w:t>
-      </w:r>
-      <w:r>
-        <w:t>a tên attribute</w:t>
-      </w:r>
-      <w:r>
-        <w:t>.</w:t>
+        <w:t>this-&gt;nameLength: Đọc byte tiếp theo từ vector header và chuyển đổi từ hệ thập lục phân sang thập phân để lưu trữ độ dài của tên attribute.</w:t>
       </w:r>
     </w:p>
     <w:p>
@@ -3896,19 +3849,7 @@
       </w:pPr>
       <w:r>
         <w:lastRenderedPageBreak/>
-        <w:t>this-&gt;positionOfAttributeName: Đọc 2 byte tiếp theo từ vector header, chuyển đổi thành dạng little-endian và sau đó chuyển đổi từ hệ thập</w:t>
-      </w:r>
-      <w:r>
-        <w:t xml:space="preserve"> lục</w:t>
-      </w:r>
-      <w:r>
-        <w:t xml:space="preserve"> phân sang thập phân để lưu trữ vị trí bắt đầu của tên </w:t>
-      </w:r>
-      <w:r>
-        <w:t>attribute</w:t>
-      </w:r>
-      <w:r>
-        <w:t xml:space="preserve"> trong dữ liệu.</w:t>
+        <w:t>this-&gt;positionOfAttributeName: Đọc 2 byte tiếp theo từ vector header, chuyển đổi thành dạng little-endian và sau đó chuyển đổi từ hệ thập lục phân sang thập phân để lưu trữ vị trí bắt đầu của tên attribute trong dữ liệu.</w:t>
       </w:r>
     </w:p>
     <w:p>
@@ -3920,25 +3861,7 @@
         </w:numPr>
       </w:pPr>
       <w:r>
-        <w:t>this-&gt;flag: Đọc byte tiếp theo từ vector header và chuyển đổi từ hệ thập lục phân sang thập phân để lưu trữ</w:t>
-      </w:r>
-      <w:r>
-        <w:t xml:space="preserve"> giá trị</w:t>
-      </w:r>
-      <w:r>
-        <w:t xml:space="preserve"> cờ </w:t>
-      </w:r>
-      <w:r>
-        <w:t xml:space="preserve">báo </w:t>
-      </w:r>
-      <w:r>
-        <w:t xml:space="preserve">của </w:t>
-      </w:r>
-      <w:r>
-        <w:t>attribute</w:t>
-      </w:r>
-      <w:r>
-        <w:t>.</w:t>
+        <w:t>this-&gt;flag: Đọc byte tiếp theo từ vector header và chuyển đổi từ hệ thập lục phân sang thập phân để lưu trữ giá trị cờ báo của attribute.</w:t>
       </w:r>
     </w:p>
     <w:p>
@@ -3950,38 +3873,26 @@
         </w:numPr>
       </w:pPr>
       <w:r>
-        <w:t>this-&gt;AttributeID: Đọc 2 byte cuối cùng từ vector header, chuyển đổi thành dạng little-endian và sau đó chuyển đổi từ hệ thập</w:t>
-      </w:r>
-      <w:r>
-        <w:t xml:space="preserve"> lục</w:t>
-      </w:r>
-      <w:r>
-        <w:t xml:space="preserve"> phân sang thập phân để lưu trữ ID </w:t>
-      </w:r>
-      <w:r>
-        <w:t>dộc nhất của attribute</w:t>
-      </w:r>
-      <w:r>
-        <w:t>.</w:t>
+        <w:t>this-&gt;AttributeID: Đọc 2 byte cuối cùng từ vector header, chuyển đổi thành dạng little-endian và sau đó chuyển đổi từ hệ thập lục phân sang thập phân để lưu trữ ID dộc nhất của attribute.</w:t>
       </w:r>
     </w:p>
     <w:p>
       <w:pPr>
         <w:pStyle w:val="Heading3"/>
       </w:pPr>
-      <w:bookmarkStart w:id="14" w:name="_Toc161044046"/>
+      <w:bookmarkStart w:id="13" w:name="_Toc161044046"/>
       <w:r>
         <w:t>printInfo</w:t>
       </w:r>
-      <w:bookmarkEnd w:id="14"/>
+      <w:bookmarkEnd w:id="13"/>
     </w:p>
     <w:p>
       <w:pPr>
         <w:jc w:val="center"/>
       </w:pPr>
       <w:r>
-        <w:pict>
-          <v:shape id="_x0000_i1041" type="#_x0000_t75" style="width:497.4pt;height:205.2pt">
+        <w:pict w14:anchorId="2B2648A2">
+          <v:shape id="_x0000_i1030" type="#_x0000_t75" style="width:497.1pt;height:205.3pt">
             <v:imagedata r:id="rId12" o:title="code" croptop="3575f" cropbottom="3745f" cropleft="1508f" cropright="1508f"/>
           </v:shape>
         </w:pict>
@@ -4042,11 +3953,11 @@
       <w:pPr>
         <w:pStyle w:val="Heading3"/>
       </w:pPr>
-      <w:bookmarkStart w:id="15" w:name="_Toc161044047"/>
+      <w:bookmarkStart w:id="14" w:name="_Toc161044047"/>
       <w:r>
         <w:t>getTypeID, getAttributeSize, getFlafNonResident, getNameLength, getPositionOfAttributeName, getFlag, getAttributeID</w:t>
       </w:r>
-      <w:bookmarkEnd w:id="15"/>
+      <w:bookmarkEnd w:id="14"/>
     </w:p>
     <w:p>
       <w:pPr>
@@ -4065,11 +3976,11 @@
       <w:pPr>
         <w:pStyle w:val="Heading2"/>
       </w:pPr>
-      <w:bookmarkStart w:id="16" w:name="_Toc161044048"/>
+      <w:bookmarkStart w:id="15" w:name="_Toc161044048"/>
       <w:r>
         <w:t>ATTRIBUTE_LIST + ATTRIBUTE_LIST.cpp</w:t>
       </w:r>
-      <w:bookmarkEnd w:id="16"/>
+      <w:bookmarkEnd w:id="15"/>
     </w:p>
     <w:p>
       <w:pPr>
@@ -4101,8 +4012,8 @@
       </w:pPr>
       <w:r>
         <w:lastRenderedPageBreak/>
-        <w:pict>
-          <v:shape id="_x0000_i1028" type="#_x0000_t75" style="width:521.4pt;height:333pt">
+        <w:pict w14:anchorId="76BD3309">
+          <v:shape id="_x0000_i1031" type="#_x0000_t75" style="width:521.6pt;height:333.2pt">
             <v:imagedata r:id="rId13" o:title="code"/>
           </v:shape>
         </w:pict>
@@ -4171,8 +4082,8 @@
       </w:pPr>
       <w:r>
         <w:lastRenderedPageBreak/>
-        <w:pict>
-          <v:shape id="_x0000_i1029" type="#_x0000_t75" style="width:489pt;height:307.8pt">
+        <w:pict w14:anchorId="535BC559">
+          <v:shape id="_x0000_i1032" type="#_x0000_t75" style="width:489.45pt;height:307.9pt">
             <v:imagedata r:id="rId14" o:title="code" croptop="3121f" cropbottom="3121f" cropleft="2036f" cropright="1961f"/>
           </v:shape>
         </w:pict>
@@ -4195,8 +4106,8 @@
         <w:jc w:val="center"/>
       </w:pPr>
       <w:r>
-        <w:pict>
-          <v:shape id="_x0000_i1030" type="#_x0000_t75" style="width:487.2pt;height:235.8pt">
+        <w:pict w14:anchorId="02AEC286">
+          <v:shape id="_x0000_i1033" type="#_x0000_t75" style="width:487.15pt;height:235.9pt">
             <v:imagedata r:id="rId15" o:title="code" croptop="4619f" cropbottom="4186f" cropleft="1961f" cropright="2410f"/>
           </v:shape>
         </w:pict>
@@ -4222,17 +4133,17 @@
           <w:numId w:val="17"/>
         </w:numPr>
       </w:pPr>
-      <w:bookmarkStart w:id="17" w:name="_Toc161044049"/>
+      <w:bookmarkStart w:id="16" w:name="_Toc161044049"/>
       <w:r>
         <w:lastRenderedPageBreak/>
         <w:t>Constructor</w:t>
       </w:r>
-      <w:bookmarkEnd w:id="17"/>
-    </w:p>
-    <w:p>
-      <w:r>
-        <w:pict>
-          <v:shape id="_x0000_i1031" type="#_x0000_t75" style="width:522pt;height:671.4pt">
+      <w:bookmarkEnd w:id="16"/>
+    </w:p>
+    <w:p>
+      <w:r>
+        <w:pict w14:anchorId="05694455">
+          <v:shape id="_x0000_i1034" type="#_x0000_t75" style="width:521.6pt;height:671.75pt">
             <v:imagedata r:id="rId16" o:title="code"/>
           </v:shape>
         </w:pict>
@@ -4453,11 +4364,11 @@
       <w:pPr>
         <w:pStyle w:val="Heading3"/>
       </w:pPr>
-      <w:bookmarkStart w:id="18" w:name="_Toc161044050"/>
+      <w:bookmarkStart w:id="17" w:name="_Toc161044050"/>
       <w:r>
         <w:t>print</w:t>
       </w:r>
-      <w:bookmarkEnd w:id="18"/>
+      <w:bookmarkEnd w:id="17"/>
     </w:p>
     <w:p>
       <w:pPr>
@@ -4475,17 +4386,17 @@
       <w:pPr>
         <w:pStyle w:val="Heading3"/>
       </w:pPr>
-      <w:bookmarkStart w:id="19" w:name="_Toc161044051"/>
+      <w:bookmarkStart w:id="18" w:name="_Toc161044051"/>
       <w:r>
         <w:lastRenderedPageBreak/>
         <w:t>printInfo</w:t>
       </w:r>
-      <w:bookmarkEnd w:id="19"/>
-    </w:p>
-    <w:p>
-      <w:r>
-        <w:pict>
-          <v:shape id="_x0000_i1032" type="#_x0000_t75" style="width:521.4pt;height:467.4pt">
+      <w:bookmarkEnd w:id="18"/>
+    </w:p>
+    <w:p>
+      <w:r>
+        <w:pict w14:anchorId="326F2675">
+          <v:shape id="_x0000_i1035" type="#_x0000_t75" style="width:521.6pt;height:467.25pt">
             <v:imagedata r:id="rId17" o:title="code"/>
           </v:shape>
         </w:pict>
@@ -4507,11 +4418,11 @@
       <w:pPr>
         <w:pStyle w:val="Heading3"/>
       </w:pPr>
-      <w:bookmarkStart w:id="20" w:name="_Toc161044052"/>
+      <w:bookmarkStart w:id="19" w:name="_Toc161044052"/>
       <w:r>
         <w:t>Các hàm getHeader, getRecords, getAttributeSize</w:t>
       </w:r>
-      <w:bookmarkEnd w:id="20"/>
+      <w:bookmarkEnd w:id="19"/>
     </w:p>
     <w:p>
       <w:pPr>
@@ -4542,20 +4453,20 @@
       <w:pPr>
         <w:pStyle w:val="Heading2"/>
       </w:pPr>
-      <w:bookmarkStart w:id="21" w:name="_Toc161044053"/>
+      <w:bookmarkStart w:id="20" w:name="_Toc161044053"/>
       <w:r>
         <w:lastRenderedPageBreak/>
         <w:t>DATA.h + DATA.cpp</w:t>
       </w:r>
-      <w:bookmarkEnd w:id="21"/>
+      <w:bookmarkEnd w:id="20"/>
     </w:p>
     <w:p>
       <w:pPr>
         <w:jc w:val="center"/>
       </w:pPr>
       <w:r>
-        <w:pict>
-          <v:shape id="_x0000_i1033" type="#_x0000_t75" style="width:501pt;height:258pt">
+        <w:pict w14:anchorId="6D231C1A">
+          <v:shape id="_x0000_i1036" type="#_x0000_t75" style="width:500.95pt;height:257.35pt">
             <v:imagedata r:id="rId18" o:title="code" croptop="2678f" cropbottom="2396f" cropleft="1207f" cropright="1507f"/>
           </v:shape>
         </w:pict>
@@ -4644,11 +4555,11 @@
           <w:numId w:val="12"/>
         </w:numPr>
       </w:pPr>
-      <w:bookmarkStart w:id="22" w:name="_Toc161044054"/>
+      <w:bookmarkStart w:id="21" w:name="_Toc161044054"/>
       <w:r>
         <w:t>Constructor:</w:t>
       </w:r>
-      <w:bookmarkEnd w:id="22"/>
+      <w:bookmarkEnd w:id="21"/>
       <w:r>
         <w:t xml:space="preserve"> </w:t>
       </w:r>
@@ -4674,8 +4585,8 @@
       </w:pPr>
       <w:r>
         <w:lastRenderedPageBreak/>
-        <w:pict>
-          <v:shape id="_x0000_i1034" type="#_x0000_t75" style="width:522pt;height:552pt">
+        <w:pict w14:anchorId="76F9F895">
+          <v:shape id="_x0000_i1037" type="#_x0000_t75" style="width:521.6pt;height:552.25pt">
             <v:imagedata r:id="rId19" o:title="code"/>
           </v:shape>
         </w:pict>
@@ -4950,11 +4861,11 @@
       <w:pPr>
         <w:pStyle w:val="Heading3"/>
       </w:pPr>
-      <w:bookmarkStart w:id="23" w:name="_Toc161044055"/>
+      <w:bookmarkStart w:id="22" w:name="_Toc161044055"/>
       <w:r>
         <w:t>print</w:t>
       </w:r>
-      <w:bookmarkEnd w:id="23"/>
+      <w:bookmarkEnd w:id="22"/>
     </w:p>
     <w:p>
       <w:pPr>
@@ -4975,11 +4886,11 @@
       <w:pPr>
         <w:pStyle w:val="Heading3"/>
       </w:pPr>
-      <w:bookmarkStart w:id="24" w:name="_Toc161044056"/>
+      <w:bookmarkStart w:id="23" w:name="_Toc161044056"/>
       <w:r>
         <w:t>printInfo</w:t>
       </w:r>
-      <w:bookmarkEnd w:id="24"/>
+      <w:bookmarkEnd w:id="23"/>
     </w:p>
     <w:p>
       <w:pPr>
@@ -5000,14 +4911,14 @@
       <w:pPr>
         <w:pStyle w:val="Heading3"/>
       </w:pPr>
-      <w:bookmarkStart w:id="25" w:name="_Toc161044057"/>
+      <w:bookmarkStart w:id="24" w:name="_Toc161044057"/>
       <w:r>
         <w:t>Các</w:t>
       </w:r>
       <w:r>
         <w:t xml:space="preserve"> hàm getter, getHeader, getDataSize và getData</w:t>
       </w:r>
-      <w:bookmarkEnd w:id="25"/>
+      <w:bookmarkEnd w:id="24"/>
     </w:p>
     <w:p>
       <w:pPr>
@@ -5034,7 +4945,7 @@
       <w:pPr>
         <w:pStyle w:val="Heading1"/>
       </w:pPr>
-      <w:bookmarkStart w:id="26" w:name="_Toc161044058"/>
+      <w:bookmarkStart w:id="25" w:name="_Toc161044058"/>
       <w:r>
         <w:lastRenderedPageBreak/>
         <w:t>Demo</w:t>
@@ -5045,17 +4956,17 @@
       <w:r>
         <w:t xml:space="preserve"> chương trình</w:t>
       </w:r>
+      <w:bookmarkEnd w:id="25"/>
+    </w:p>
+    <w:p>
+      <w:pPr>
+        <w:pStyle w:val="Heading1"/>
+      </w:pPr>
+      <w:bookmarkStart w:id="26" w:name="_Toc161044059"/>
+      <w:r>
+        <w:t>Đóng góp</w:t>
+      </w:r>
       <w:bookmarkEnd w:id="26"/>
-    </w:p>
-    <w:p>
-      <w:pPr>
-        <w:pStyle w:val="Heading1"/>
-      </w:pPr>
-      <w:bookmarkStart w:id="27" w:name="_Toc161044059"/>
-      <w:r>
-        <w:t>Đóng góp</w:t>
-      </w:r>
-      <w:bookmarkEnd w:id="27"/>
     </w:p>
     <w:tbl>
       <w:tblPr>
@@ -5488,11 +5399,11 @@
       <w:pPr>
         <w:pStyle w:val="Heading1"/>
       </w:pPr>
-      <w:bookmarkStart w:id="28" w:name="_Toc161044060"/>
+      <w:bookmarkStart w:id="27" w:name="_Toc161044060"/>
       <w:r>
         <w:t>Tài liệu tham khảo</w:t>
       </w:r>
-      <w:bookmarkEnd w:id="28"/>
+      <w:bookmarkEnd w:id="27"/>
     </w:p>
     <w:p>
       <w:pPr>
@@ -5589,7 +5500,7 @@
 </file>
 
 <file path=word/numbering.xml><?xml version="1.0" encoding="utf-8"?>
-<w:numbering xmlns:wpc="http://schemas.microsoft.com/office/word/2010/wordprocessingCanvas" xmlns:cx="http://schemas.microsoft.com/office/drawing/2014/chartex" xmlns:mc="http://schemas.openxmlformats.org/markup-compatibility/2006" xmlns:o="urn:schemas-microsoft-com:office:office" xmlns:r="http://schemas.openxmlformats.org/officeDocument/2006/relationships" xmlns:m="http://schemas.openxmlformats.org/officeDocument/2006/math" xmlns:v="urn:schemas-microsoft-com:vml" xmlns:wp14="http://schemas.microsoft.com/office/word/2010/wordprocessingDrawing" xmlns:wp="http://schemas.openxmlformats.org/drawingml/2006/wordprocessingDrawing" xmlns:w10="urn:schemas-microsoft-com:office:word" xmlns:w="http://schemas.openxmlformats.org/wordprocessingml/2006/main" xmlns:w14="http://schemas.microsoft.com/office/word/2010/wordml" xmlns:w15="http://schemas.microsoft.com/office/word/2012/wordml" xmlns:w16se="http://schemas.microsoft.com/office/word/2015/wordml/symex" xmlns:wpg="http://schemas.microsoft.com/office/word/2010/wordprocessingGroup" xmlns:wpi="http://schemas.microsoft.com/office/word/2010/wordprocessingInk" xmlns:wne="http://schemas.microsoft.com/office/word/2006/wordml" xmlns:wps="http://schemas.microsoft.com/office/word/2010/wordprocessingShape" mc:Ignorable="w14 w15 w16se wp14">
+<w:numbering xmlns:wpc="http://schemas.microsoft.com/office/word/2010/wordprocessingCanvas" xmlns:cx="http://schemas.microsoft.com/office/drawing/2014/chartex" xmlns:cx1="http://schemas.microsoft.com/office/drawing/2015/9/8/chartex" xmlns:cx2="http://schemas.microsoft.com/office/drawing/2015/10/21/chartex" xmlns:cx3="http://schemas.microsoft.com/office/drawing/2016/5/9/chartex" xmlns:cx4="http://schemas.microsoft.com/office/drawing/2016/5/10/chartex" xmlns:cx5="http://schemas.microsoft.com/office/drawing/2016/5/11/chartex" xmlns:cx6="http://schemas.microsoft.com/office/drawing/2016/5/12/chartex" xmlns:cx7="http://schemas.microsoft.com/office/drawing/2016/5/13/chartex" xmlns:cx8="http://schemas.microsoft.com/office/drawing/2016/5/14/chartex" xmlns:mc="http://schemas.openxmlformats.org/markup-compatibility/2006" xmlns:aink="http://schemas.microsoft.com/office/drawing/2016/ink" xmlns:am3d="http://schemas.microsoft.com/office/drawing/2017/model3d" xmlns:o="urn:schemas-microsoft-com:office:office" xmlns:oel="http://schemas.microsoft.com/office/2019/extlst" xmlns:r="http://schemas.openxmlformats.org/officeDocument/2006/relationships" xmlns:m="http://schemas.openxmlformats.org/officeDocument/2006/math" xmlns:v="urn:schemas-microsoft-com:vml" xmlns:wp14="http://schemas.microsoft.com/office/word/2010/wordprocessingDrawing" xmlns:wp="http://schemas.openxmlformats.org/drawingml/2006/wordprocessingDrawing" xmlns:w10="urn:schemas-microsoft-com:office:word" xmlns:w="http://schemas.openxmlformats.org/wordprocessingml/2006/main" xmlns:w14="http://schemas.microsoft.com/office/word/2010/wordml" xmlns:w15="http://schemas.microsoft.com/office/word/2012/wordml" xmlns:w16cex="http://schemas.microsoft.com/office/word/2018/wordml/cex" xmlns:w16cid="http://schemas.microsoft.com/office/word/2016/wordml/cid" xmlns:w16="http://schemas.microsoft.com/office/word/2018/wordml" xmlns:w16sdtdh="http://schemas.microsoft.com/office/word/2020/wordml/sdtdatahash" xmlns:w16se="http://schemas.microsoft.com/office/word/2015/wordml/symex" xmlns:wpg="http://schemas.microsoft.com/office/word/2010/wordprocessingGroup" xmlns:wpi="http://schemas.microsoft.com/office/word/2010/wordprocessingInk" xmlns:wne="http://schemas.microsoft.com/office/word/2006/wordml" xmlns:wps="http://schemas.microsoft.com/office/word/2010/wordprocessingShape" mc:Ignorable="w14 w15 w16se w16cid w16 w16cex w16sdtdh wp14">
   <w:abstractNum w:abstractNumId="0" w15:restartNumberingAfterBreak="0">
     <w:nsid w:val="00671329"/>
     <w:multiLevelType w:val="hybridMultilevel"/>
@@ -7887,91 +7798,91 @@
       </w:rPr>
     </w:lvl>
   </w:abstractNum>
-  <w:num w:numId="1">
+  <w:num w:numId="1" w16cid:durableId="1715156747">
     <w:abstractNumId w:val="15"/>
   </w:num>
-  <w:num w:numId="2">
+  <w:num w:numId="2" w16cid:durableId="1281572563">
     <w:abstractNumId w:val="9"/>
   </w:num>
-  <w:num w:numId="3">
+  <w:num w:numId="3" w16cid:durableId="677970782">
     <w:abstractNumId w:val="7"/>
   </w:num>
-  <w:num w:numId="4">
+  <w:num w:numId="4" w16cid:durableId="1864198821">
     <w:abstractNumId w:val="12"/>
   </w:num>
-  <w:num w:numId="5">
+  <w:num w:numId="5" w16cid:durableId="1462454768">
     <w:abstractNumId w:val="20"/>
   </w:num>
-  <w:num w:numId="6">
+  <w:num w:numId="6" w16cid:durableId="1023899856">
     <w:abstractNumId w:val="4"/>
   </w:num>
-  <w:num w:numId="7">
+  <w:num w:numId="7" w16cid:durableId="1202671443">
     <w:abstractNumId w:val="12"/>
     <w:lvlOverride w:ilvl="0">
       <w:startOverride w:val="1"/>
     </w:lvlOverride>
   </w:num>
-  <w:num w:numId="8">
+  <w:num w:numId="8" w16cid:durableId="1890454002">
     <w:abstractNumId w:val="19"/>
   </w:num>
-  <w:num w:numId="9">
+  <w:num w:numId="9" w16cid:durableId="1112702203">
     <w:abstractNumId w:val="1"/>
   </w:num>
-  <w:num w:numId="10">
+  <w:num w:numId="10" w16cid:durableId="1092974056">
     <w:abstractNumId w:val="2"/>
   </w:num>
-  <w:num w:numId="11">
+  <w:num w:numId="11" w16cid:durableId="1985771780">
     <w:abstractNumId w:val="17"/>
   </w:num>
-  <w:num w:numId="12">
+  <w:num w:numId="12" w16cid:durableId="366805839">
     <w:abstractNumId w:val="7"/>
     <w:lvlOverride w:ilvl="0">
       <w:startOverride w:val="1"/>
     </w:lvlOverride>
   </w:num>
-  <w:num w:numId="13">
+  <w:num w:numId="13" w16cid:durableId="461074944">
     <w:abstractNumId w:val="16"/>
   </w:num>
-  <w:num w:numId="14">
+  <w:num w:numId="14" w16cid:durableId="1506821830">
     <w:abstractNumId w:val="5"/>
   </w:num>
-  <w:num w:numId="15">
+  <w:num w:numId="15" w16cid:durableId="244262091">
     <w:abstractNumId w:val="8"/>
   </w:num>
-  <w:num w:numId="16">
+  <w:num w:numId="16" w16cid:durableId="2093312672">
     <w:abstractNumId w:val="18"/>
   </w:num>
-  <w:num w:numId="17">
+  <w:num w:numId="17" w16cid:durableId="1984506327">
     <w:abstractNumId w:val="7"/>
     <w:lvlOverride w:ilvl="0">
       <w:startOverride w:val="1"/>
     </w:lvlOverride>
   </w:num>
-  <w:num w:numId="18">
+  <w:num w:numId="18" w16cid:durableId="1968076291">
     <w:abstractNumId w:val="10"/>
   </w:num>
-  <w:num w:numId="19">
+  <w:num w:numId="19" w16cid:durableId="75904744">
     <w:abstractNumId w:val="11"/>
   </w:num>
-  <w:num w:numId="20">
+  <w:num w:numId="20" w16cid:durableId="348290904">
     <w:abstractNumId w:val="13"/>
   </w:num>
-  <w:num w:numId="21">
+  <w:num w:numId="21" w16cid:durableId="317610070">
     <w:abstractNumId w:val="14"/>
   </w:num>
-  <w:num w:numId="22">
+  <w:num w:numId="22" w16cid:durableId="1899052415">
     <w:abstractNumId w:val="7"/>
     <w:lvlOverride w:ilvl="0">
       <w:startOverride w:val="1"/>
     </w:lvlOverride>
   </w:num>
-  <w:num w:numId="23">
+  <w:num w:numId="23" w16cid:durableId="1763187086">
     <w:abstractNumId w:val="0"/>
   </w:num>
-  <w:num w:numId="24">
+  <w:num w:numId="24" w16cid:durableId="843083795">
     <w:abstractNumId w:val="6"/>
   </w:num>
-  <w:num w:numId="25">
+  <w:num w:numId="25" w16cid:durableId="1763406742">
     <w:abstractNumId w:val="3"/>
   </w:num>
   <w:numIdMacAtCleanup w:val="15"/>
@@ -7979,7 +7890,7 @@
 </file>
 
 <file path=word/styles.xml><?xml version="1.0" encoding="utf-8"?>
-<w:styles xmlns:mc="http://schemas.openxmlformats.org/markup-compatibility/2006" xmlns:r="http://schemas.openxmlformats.org/officeDocument/2006/relationships" xmlns:w="http://schemas.openxmlformats.org/wordprocessingml/2006/main" xmlns:w14="http://schemas.microsoft.com/office/word/2010/wordml" xmlns:w15="http://schemas.microsoft.com/office/word/2012/wordml" xmlns:w16se="http://schemas.microsoft.com/office/word/2015/wordml/symex" mc:Ignorable="w14 w15 w16se">
+<w:styles xmlns:mc="http://schemas.openxmlformats.org/markup-compatibility/2006" xmlns:r="http://schemas.openxmlformats.org/officeDocument/2006/relationships" xmlns:w="http://schemas.openxmlformats.org/wordprocessingml/2006/main" xmlns:w14="http://schemas.microsoft.com/office/word/2010/wordml" xmlns:w15="http://schemas.microsoft.com/office/word/2012/wordml" xmlns:w16cex="http://schemas.microsoft.com/office/word/2018/wordml/cex" xmlns:w16cid="http://schemas.microsoft.com/office/word/2016/wordml/cid" xmlns:w16="http://schemas.microsoft.com/office/word/2018/wordml" xmlns:w16sdtdh="http://schemas.microsoft.com/office/word/2020/wordml/sdtdatahash" xmlns:w16se="http://schemas.microsoft.com/office/word/2015/wordml/symex" mc:Ignorable="w14 w15 w16se w16cid w16 w16cex w16sdtdh">
   <w:docDefaults>
     <w:rPrDefault>
       <w:rPr>
@@ -7995,7 +7906,7 @@
       </w:pPr>
     </w:pPrDefault>
   </w:docDefaults>
-  <w:latentStyles w:defLockedState="0" w:defUIPriority="99" w:defSemiHidden="0" w:defUnhideWhenUsed="0" w:defQFormat="0" w:count="371">
+  <w:latentStyles w:defLockedState="0" w:defUIPriority="99" w:defSemiHidden="0" w:defUnhideWhenUsed="0" w:defQFormat="0" w:count="376">
     <w:lsdException w:name="Normal" w:uiPriority="0" w:qFormat="1"/>
     <w:lsdException w:name="heading 1" w:uiPriority="9" w:qFormat="1"/>
     <w:lsdException w:name="heading 2" w:semiHidden="1" w:uiPriority="9" w:unhideWhenUsed="1" w:qFormat="1"/>
@@ -8367,6 +8278,11 @@
     <w:lsdException w:name="List Table 5 Dark Accent 6" w:uiPriority="50"/>
     <w:lsdException w:name="List Table 6 Colorful Accent 6" w:uiPriority="51"/>
     <w:lsdException w:name="List Table 7 Colorful Accent 6" w:uiPriority="52"/>
+    <w:lsdException w:name="Mention" w:semiHidden="1" w:unhideWhenUsed="1"/>
+    <w:lsdException w:name="Smart Hyperlink" w:semiHidden="1" w:unhideWhenUsed="1"/>
+    <w:lsdException w:name="Hashtag" w:semiHidden="1" w:unhideWhenUsed="1"/>
+    <w:lsdException w:name="Unresolved Mention" w:semiHidden="1" w:unhideWhenUsed="1"/>
+    <w:lsdException w:name="Smart Link" w:semiHidden="1" w:unhideWhenUsed="1"/>
   </w:latentStyles>
   <w:style w:type="paragraph" w:default="1" w:styleId="Normal">
     <w:name w:val="Normal"/>

</xml_diff>